<commit_message>
A few tweaks just before publishing the new Fall-Winter 2021/2022 newsletter
</commit_message>
<xml_diff>
--- a/Copy/2021-Fall-Winter/HartOfTheMatter-Fall-Winter-2021-2022-Vol34-Number3/06-Silents/Dear Friends of Hart Park.docx
+++ b/Copy/2021-Fall-Winter/HartOfTheMatter-Fall-Winter-2021-2022-Vol34-Number3/06-Silents/Dear Friends of Hart Park.docx
@@ -12,13 +12,104 @@
           <w:szCs w:val="29"/>
         </w:rPr>
       </w:pPr>
-      <w:r>
-        <w:rPr>
-          <w:color w:val="66001A"/>
-          <w:sz w:val="29"/>
-          <w:szCs w:val="29"/>
-        </w:rPr>
-        <w:t>Dear Friends of Hart Park,</w:t>
+      <w:bookmarkStart w:id="0" w:name="_GoBack"/>
+      <w:r>
+        <w:rPr>
+          <w:color w:val="66001A"/>
+          <w:sz w:val="29"/>
+          <w:szCs w:val="29"/>
+        </w:rPr>
+        <w:t xml:space="preserve">About </w:t>
+      </w:r>
+      <w:proofErr w:type="spellStart"/>
+      <w:r>
+        <w:rPr>
+          <w:color w:val="66001A"/>
+          <w:sz w:val="29"/>
+          <w:szCs w:val="29"/>
+        </w:rPr>
+        <w:t>Silents</w:t>
+      </w:r>
+      <w:proofErr w:type="spellEnd"/>
+      <w:r>
+        <w:rPr>
+          <w:color w:val="66001A"/>
+          <w:sz w:val="29"/>
+          <w:szCs w:val="29"/>
+        </w:rPr>
+        <w:t xml:space="preserve"> Under the Stars in 2021, we</w:t>
+      </w:r>
+      <w:r>
+        <w:rPr>
+          <w:color w:val="66001A"/>
+          <w:sz w:val="29"/>
+          <w:szCs w:val="29"/>
+        </w:rPr>
+        <w:t xml:space="preserve"> simply didn't want </w:t>
+      </w:r>
+      <w:r>
+        <w:rPr>
+          <w:color w:val="66001A"/>
+          <w:sz w:val="29"/>
+          <w:szCs w:val="29"/>
+        </w:rPr>
+        <w:t>to chance it this year, so we</w:t>
+      </w:r>
+      <w:r>
+        <w:rPr>
+          <w:color w:val="66001A"/>
+          <w:sz w:val="29"/>
+          <w:szCs w:val="29"/>
+        </w:rPr>
+        <w:t xml:space="preserve"> </w:t>
+      </w:r>
+      <w:r>
+        <w:rPr>
+          <w:color w:val="66001A"/>
+          <w:sz w:val="29"/>
+          <w:szCs w:val="29"/>
+        </w:rPr>
+        <w:t>postponed the event that was being</w:t>
+      </w:r>
+      <w:r>
+        <w:rPr>
+          <w:color w:val="66001A"/>
+          <w:sz w:val="29"/>
+          <w:szCs w:val="29"/>
+        </w:rPr>
+        <w:t xml:space="preserve"> </w:t>
+      </w:r>
+      <w:r>
+        <w:rPr>
+          <w:color w:val="66001A"/>
+          <w:sz w:val="29"/>
+          <w:szCs w:val="29"/>
+        </w:rPr>
+        <w:t>planned</w:t>
+      </w:r>
+      <w:r>
+        <w:rPr>
+          <w:color w:val="66001A"/>
+          <w:sz w:val="29"/>
+          <w:szCs w:val="29"/>
+        </w:rPr>
+        <w:t xml:space="preserve"> for </w:t>
+      </w:r>
+      <w:r>
+        <w:rPr>
+          <w:color w:val="66001A"/>
+          <w:sz w:val="29"/>
+          <w:szCs w:val="29"/>
+        </w:rPr>
+        <w:t>last October. There were</w:t>
+      </w:r>
+      <w:r>
+        <w:rPr>
+          <w:color w:val="66001A"/>
+          <w:sz w:val="29"/>
+          <w:szCs w:val="29"/>
+        </w:rPr>
+        <w:t xml:space="preserve"> just too many variables at play, and we didn't want to produce an event that wouldn't be the quality we're all used to.</w:t>
       </w:r>
     </w:p>
     <w:p>
@@ -37,11 +128,13 @@
           <w:sz w:val="29"/>
           <w:szCs w:val="29"/>
         </w:rPr>
-        <w:t xml:space="preserve">We simply didn't want to chance it this year, so we're postponing the return of </w:t>
+        <w:t>But please know, we're already working on plans for </w:t>
       </w:r>
       <w:proofErr w:type="spellStart"/>
       <w:r>
         <w:rPr>
+          <w:b/>
+          <w:bCs/>
           <w:color w:val="66001A"/>
           <w:sz w:val="29"/>
           <w:szCs w:val="29"/>
@@ -51,29 +144,21 @@
       <w:proofErr w:type="spellEnd"/>
       <w:r>
         <w:rPr>
-          <w:color w:val="66001A"/>
-          <w:sz w:val="29"/>
-          <w:szCs w:val="29"/>
-        </w:rPr>
-        <w:t xml:space="preserve"> Under the Stars we had been planning for this October. </w:t>
-      </w:r>
-      <w:proofErr w:type="gramStart"/>
-      <w:r>
-        <w:rPr>
-          <w:color w:val="66001A"/>
-          <w:sz w:val="29"/>
-          <w:szCs w:val="29"/>
-        </w:rPr>
-        <w:t>There's</w:t>
-      </w:r>
-      <w:proofErr w:type="gramEnd"/>
-      <w:r>
-        <w:rPr>
-          <w:color w:val="66001A"/>
-          <w:sz w:val="29"/>
-          <w:szCs w:val="29"/>
-        </w:rPr>
-        <w:t xml:space="preserve"> just too many variables at play, and we didn't want to produce an event that wouldn't be the quality we're all used to.</w:t>
+          <w:b/>
+          <w:bCs/>
+          <w:color w:val="66001A"/>
+          <w:sz w:val="29"/>
+          <w:szCs w:val="29"/>
+        </w:rPr>
+        <w:t xml:space="preserve"> Under the Stars 2022</w:t>
+      </w:r>
+      <w:r>
+        <w:rPr>
+          <w:color w:val="66001A"/>
+          <w:sz w:val="29"/>
+          <w:szCs w:val="29"/>
+        </w:rPr>
+        <w:t>, and we have some ideas that will make for a truly amazing comeback event!</w:t>
       </w:r>
     </w:p>
     <w:p>
@@ -92,13 +177,59 @@
           <w:sz w:val="29"/>
           <w:szCs w:val="29"/>
         </w:rPr>
-        <w:t>But please know, we're already working on plans for </w:t>
+        <w:t xml:space="preserve">It’s too early to say anything… but I will anyway… Remember when we used to have a real projector, </w:t>
+      </w:r>
+      <w:r>
+        <w:rPr>
+          <w:color w:val="66001A"/>
+          <w:sz w:val="29"/>
+          <w:szCs w:val="29"/>
+        </w:rPr>
+        <w:t>operated</w:t>
+      </w:r>
+      <w:r>
+        <w:rPr>
+          <w:color w:val="66001A"/>
+          <w:sz w:val="29"/>
+          <w:szCs w:val="29"/>
+        </w:rPr>
+        <w:t xml:space="preserve"> by</w:t>
+      </w:r>
+      <w:r>
+        <w:rPr>
+          <w:color w:val="66001A"/>
+          <w:sz w:val="29"/>
+          <w:szCs w:val="29"/>
+        </w:rPr>
+        <w:t xml:space="preserve"> the late</w:t>
+      </w:r>
+      <w:r>
+        <w:rPr>
+          <w:color w:val="66001A"/>
+          <w:sz w:val="29"/>
+          <w:szCs w:val="29"/>
+        </w:rPr>
+        <w:t xml:space="preserve"> </w:t>
+      </w:r>
+      <w:r>
+        <w:rPr>
+          <w:color w:val="66001A"/>
+          <w:sz w:val="29"/>
+          <w:szCs w:val="29"/>
+        </w:rPr>
+        <w:t>film preservationist</w:t>
+      </w:r>
+      <w:r>
+        <w:rPr>
+          <w:color w:val="66001A"/>
+          <w:sz w:val="29"/>
+          <w:szCs w:val="29"/>
+        </w:rPr>
+        <w:t xml:space="preserve"> David Shepard, with real film? Well, we’re hoping the next </w:t>
       </w:r>
       <w:proofErr w:type="spellStart"/>
       <w:r>
         <w:rPr>
-          <w:b/>
-          <w:bCs/>
           <w:color w:val="66001A"/>
           <w:sz w:val="29"/>
           <w:szCs w:val="29"/>
@@ -108,88 +239,23 @@
       <w:proofErr w:type="spellEnd"/>
       <w:r>
         <w:rPr>
-          <w:b/>
-          <w:bCs/>
-          <w:color w:val="66001A"/>
-          <w:sz w:val="29"/>
-          <w:szCs w:val="29"/>
-        </w:rPr>
-        <w:t xml:space="preserve"> Under the Stars 2022</w:t>
-      </w:r>
-      <w:r>
-        <w:rPr>
-          <w:color w:val="66001A"/>
-          <w:sz w:val="29"/>
-          <w:szCs w:val="29"/>
-        </w:rPr>
-        <w:t>, and we have some ideas that will make for a truly amazing comeback event!</w:t>
+          <w:color w:val="66001A"/>
+          <w:sz w:val="29"/>
+          <w:szCs w:val="29"/>
+        </w:rPr>
+        <w:t xml:space="preserve"> Under the Stars will be our RETURN TO FILM!  Fingers crossed, and please</w:t>
+      </w:r>
+      <w:r>
+        <w:rPr>
+          <w:color w:val="66001A"/>
+          <w:sz w:val="29"/>
+          <w:szCs w:val="29"/>
+        </w:rPr>
+        <w:t xml:space="preserve"> stay tuned!</w:t>
       </w:r>
     </w:p>
-    <w:p>
-      <w:pPr>
-        <w:pStyle w:val="NormalWeb"/>
-        <w:shd w:val="clear" w:color="auto" w:fill="F6F5EE"/>
-        <w:rPr>
-          <w:color w:val="66001A"/>
-          <w:sz w:val="29"/>
-          <w:szCs w:val="29"/>
-        </w:rPr>
-      </w:pPr>
-      <w:r>
-        <w:rPr>
-          <w:color w:val="66001A"/>
-          <w:sz w:val="29"/>
-          <w:szCs w:val="29"/>
-        </w:rPr>
-        <w:t xml:space="preserve">It’s too early to say anything… but I will anyway… </w:t>
-      </w:r>
-      <w:r>
-        <w:rPr>
-          <w:color w:val="66001A"/>
-          <w:sz w:val="29"/>
-          <w:szCs w:val="29"/>
-        </w:rPr>
-        <w:t>Remember when we used to have a real projector, run by the late David Shepard, with real film?</w:t>
-      </w:r>
-      <w:r>
-        <w:rPr>
-          <w:color w:val="66001A"/>
-          <w:sz w:val="29"/>
-          <w:szCs w:val="29"/>
-        </w:rPr>
-        <w:t xml:space="preserve"> Well, we’re hoping the next </w:t>
-      </w:r>
-      <w:proofErr w:type="spellStart"/>
-      <w:r>
-        <w:rPr>
-          <w:color w:val="66001A"/>
-          <w:sz w:val="29"/>
-          <w:szCs w:val="29"/>
-        </w:rPr>
-        <w:t>Silents</w:t>
-      </w:r>
-      <w:proofErr w:type="spellEnd"/>
-      <w:r>
-        <w:rPr>
-          <w:color w:val="66001A"/>
-          <w:sz w:val="29"/>
-          <w:szCs w:val="29"/>
-        </w:rPr>
-        <w:t xml:space="preserve"> Under the Stars will be our RETURN TO FILM!  Fingers crossed, and please</w:t>
-      </w:r>
-      <w:r>
-        <w:rPr>
-          <w:color w:val="66001A"/>
-          <w:sz w:val="29"/>
-          <w:szCs w:val="29"/>
-        </w:rPr>
-        <w:t xml:space="preserve"> stay tuned!</w:t>
-      </w:r>
-    </w:p>
-    <w:p>
-      <w:bookmarkStart w:id="0" w:name="_GoBack"/>
-      <w:bookmarkEnd w:id="0"/>
-    </w:p>
+    <w:bookmarkEnd w:id="0"/>
+    <w:p/>
     <w:sectPr>
       <w:pgSz w:w="12240" w:h="15840"/>
       <w:pgMar w:top="1440" w:right="1800" w:bottom="1440" w:left="1800" w:header="720" w:footer="720" w:gutter="0"/>

</xml_diff>